<commit_message>
Báo cáo web2 và file word
</commit_message>
<xml_diff>
--- a/BaoCao_Website_TheThao_NguyenVanLai.docx
+++ b/BaoCao_Website_TheThao_NguyenVanLai.docx
@@ -15,8 +15,6 @@
           </w14:textFill>
         </w:rPr>
       </w:pPr>
-      <w:bookmarkStart w:id="0" w:name="_GoBack"/>
-      <w:bookmarkEnd w:id="0"/>
       <w:r>
         <w:rPr>
           <w:rFonts w:hint="default" w:ascii="Times New Roman" w:hAnsi="Times New Roman" w:cs="Times New Roman"/>
@@ -216,7 +214,32 @@
             </w14:solidFill>
           </w14:textFill>
         </w:rPr>
-        <w:t>Sinh viên thực hiện: Nguyễn Văn Lai</w:t>
+        <w:t>Sinh viên thực hiện</w:t>
+      </w:r>
+      <w:r>
+        <w:rPr>
+          <w:rFonts w:hint="default" w:ascii="Times New Roman" w:hAnsi="Times New Roman" w:cs="Times New Roman"/>
+          <w:color w:val="000000" w:themeColor="text1"/>
+          <w:lang w:val="en-US"/>
+          <w14:textFill>
+            <w14:solidFill>
+              <w14:schemeClr w14:val="tx1"/>
+            </w14:solidFill>
+          </w14:textFill>
+        </w:rPr>
+        <w:t xml:space="preserve"> 1</w:t>
+      </w:r>
+      <w:r>
+        <w:rPr>
+          <w:rFonts w:hint="default" w:ascii="Times New Roman" w:hAnsi="Times New Roman" w:cs="Times New Roman"/>
+          <w:color w:val="000000" w:themeColor="text1"/>
+          <w14:textFill>
+            <w14:solidFill>
+              <w14:schemeClr w14:val="tx1"/>
+            </w14:solidFill>
+          </w14:textFill>
+        </w:rPr>
+        <w:t>: Nguyễn Văn Lai</w:t>
       </w:r>
       <w:r>
         <w:rPr>
@@ -265,6 +288,147 @@
           </w14:textFill>
         </w:rPr>
         <w:t>Lớp: CCQ2211L</w:t>
+      </w:r>
+    </w:p>
+    <w:p>
+      <w:pPr>
+        <w:jc w:val="left"/>
+        <w:rPr>
+          <w:rFonts w:hint="default" w:ascii="Times New Roman" w:hAnsi="Times New Roman" w:cs="Times New Roman"/>
+          <w:color w:val="000000" w:themeColor="text1"/>
+          <w:lang w:val="en-US"/>
+          <w14:textFill>
+            <w14:solidFill>
+              <w14:schemeClr w14:val="tx1"/>
+            </w14:solidFill>
+          </w14:textFill>
+        </w:rPr>
+      </w:pPr>
+      <w:r>
+        <w:rPr>
+          <w:rFonts w:hint="default" w:ascii="Times New Roman" w:hAnsi="Times New Roman" w:cs="Times New Roman"/>
+          <w:color w:val="000000" w:themeColor="text1"/>
+          <w14:textFill>
+            <w14:solidFill>
+              <w14:schemeClr w14:val="tx1"/>
+            </w14:solidFill>
+          </w14:textFill>
+        </w:rPr>
+        <w:t>Sinh viên thực hiện</w:t>
+      </w:r>
+      <w:r>
+        <w:rPr>
+          <w:rFonts w:hint="default" w:ascii="Times New Roman" w:hAnsi="Times New Roman" w:cs="Times New Roman"/>
+          <w:color w:val="000000" w:themeColor="text1"/>
+          <w:lang w:val="en-US"/>
+          <w14:textFill>
+            <w14:solidFill>
+              <w14:schemeClr w14:val="tx1"/>
+            </w14:solidFill>
+          </w14:textFill>
+        </w:rPr>
+        <w:t xml:space="preserve"> 2</w:t>
+      </w:r>
+      <w:r>
+        <w:rPr>
+          <w:rFonts w:hint="default" w:ascii="Times New Roman" w:hAnsi="Times New Roman" w:cs="Times New Roman"/>
+          <w:color w:val="000000" w:themeColor="text1"/>
+          <w14:textFill>
+            <w14:solidFill>
+              <w14:schemeClr w14:val="tx1"/>
+            </w14:solidFill>
+          </w14:textFill>
+        </w:rPr>
+        <w:t xml:space="preserve">: Nguyễn </w:t>
+      </w:r>
+      <w:r>
+        <w:rPr>
+          <w:rFonts w:hint="default" w:ascii="Times New Roman" w:hAnsi="Times New Roman" w:cs="Times New Roman"/>
+          <w:color w:val="000000" w:themeColor="text1"/>
+          <w:lang w:val="en-US"/>
+          <w14:textFill>
+            <w14:solidFill>
+              <w14:schemeClr w14:val="tx1"/>
+            </w14:solidFill>
+          </w14:textFill>
+        </w:rPr>
+        <w:t>Ngọc Phương Nguyên</w:t>
+      </w:r>
+      <w:r>
+        <w:rPr>
+          <w:rFonts w:hint="default" w:ascii="Times New Roman" w:hAnsi="Times New Roman" w:cs="Times New Roman"/>
+          <w:color w:val="000000" w:themeColor="text1"/>
+          <w14:textFill>
+            <w14:solidFill>
+              <w14:schemeClr w14:val="tx1"/>
+            </w14:solidFill>
+          </w14:textFill>
+        </w:rPr>
+        <w:br w:type="textWrapping"/>
+      </w:r>
+      <w:r>
+        <w:rPr>
+          <w:rFonts w:hint="default" w:ascii="Times New Roman" w:hAnsi="Times New Roman" w:cs="Times New Roman"/>
+          <w:color w:val="000000" w:themeColor="text1"/>
+          <w14:textFill>
+            <w14:solidFill>
+              <w14:schemeClr w14:val="tx1"/>
+            </w14:solidFill>
+          </w14:textFill>
+        </w:rPr>
+        <w:t>MSSV: 212211</w:t>
+      </w:r>
+      <w:r>
+        <w:rPr>
+          <w:rFonts w:hint="default" w:ascii="Times New Roman" w:hAnsi="Times New Roman" w:cs="Times New Roman"/>
+          <w:color w:val="000000" w:themeColor="text1"/>
+          <w:lang w:val="en-US"/>
+          <w14:textFill>
+            <w14:solidFill>
+              <w14:schemeClr w14:val="tx1"/>
+            </w14:solidFill>
+          </w14:textFill>
+        </w:rPr>
+        <w:t>0413</w:t>
+      </w:r>
+      <w:bookmarkStart w:id="0" w:name="_GoBack"/>
+      <w:bookmarkEnd w:id="0"/>
+      <w:r>
+        <w:rPr>
+          <w:rFonts w:hint="default" w:ascii="Times New Roman" w:hAnsi="Times New Roman" w:cs="Times New Roman"/>
+          <w:color w:val="000000" w:themeColor="text1"/>
+          <w14:textFill>
+            <w14:solidFill>
+              <w14:schemeClr w14:val="tx1"/>
+            </w14:solidFill>
+          </w14:textFill>
+        </w:rPr>
+        <w:br w:type="textWrapping"/>
+      </w:r>
+      <w:r>
+        <w:rPr>
+          <w:rFonts w:hint="default" w:ascii="Times New Roman" w:hAnsi="Times New Roman" w:cs="Times New Roman"/>
+          <w:color w:val="000000" w:themeColor="text1"/>
+          <w14:textFill>
+            <w14:solidFill>
+              <w14:schemeClr w14:val="tx1"/>
+            </w14:solidFill>
+          </w14:textFill>
+        </w:rPr>
+        <w:t>Lớp: CCQ2211</w:t>
+      </w:r>
+      <w:r>
+        <w:rPr>
+          <w:rFonts w:hint="default" w:ascii="Times New Roman" w:hAnsi="Times New Roman" w:cs="Times New Roman"/>
+          <w:color w:val="000000" w:themeColor="text1"/>
+          <w:lang w:val="en-US"/>
+          <w14:textFill>
+            <w14:solidFill>
+              <w14:schemeClr w14:val="tx1"/>
+            </w14:solidFill>
+          </w14:textFill>
+        </w:rPr>
+        <w:t>K</w:t>
       </w:r>
     </w:p>
     <w:p>
@@ -1900,13 +2064,13 @@
     <w:lsdException w:uiPriority="99" w:name="Table Theme"/>
     <w:lsdException w:qFormat="1" w:unhideWhenUsed="0" w:uiPriority="1" w:semiHidden="0" w:name="No Spacing"/>
     <w:lsdException w:qFormat="1" w:unhideWhenUsed="0" w:uiPriority="60" w:semiHidden="0" w:name="Light Shading"/>
-    <w:lsdException w:unhideWhenUsed="0" w:uiPriority="61" w:semiHidden="0" w:name="Light List"/>
-    <w:lsdException w:unhideWhenUsed="0" w:uiPriority="62" w:semiHidden="0" w:name="Light Grid"/>
-    <w:lsdException w:unhideWhenUsed="0" w:uiPriority="63" w:semiHidden="0" w:name="Medium Shading 1"/>
-    <w:lsdException w:unhideWhenUsed="0" w:uiPriority="64" w:semiHidden="0" w:name="Medium Shading 2"/>
-    <w:lsdException w:unhideWhenUsed="0" w:uiPriority="65" w:semiHidden="0" w:name="Medium List 1"/>
-    <w:lsdException w:unhideWhenUsed="0" w:uiPriority="66" w:semiHidden="0" w:name="Medium List 2"/>
-    <w:lsdException w:unhideWhenUsed="0" w:uiPriority="67" w:semiHidden="0" w:name="Medium Grid 1"/>
+    <w:lsdException w:qFormat="1" w:unhideWhenUsed="0" w:uiPriority="61" w:semiHidden="0" w:name="Light List"/>
+    <w:lsdException w:qFormat="1" w:unhideWhenUsed="0" w:uiPriority="62" w:semiHidden="0" w:name="Light Grid"/>
+    <w:lsdException w:qFormat="1" w:unhideWhenUsed="0" w:uiPriority="63" w:semiHidden="0" w:name="Medium Shading 1"/>
+    <w:lsdException w:qFormat="1" w:unhideWhenUsed="0" w:uiPriority="64" w:semiHidden="0" w:name="Medium Shading 2"/>
+    <w:lsdException w:qFormat="1" w:unhideWhenUsed="0" w:uiPriority="65" w:semiHidden="0" w:name="Medium List 1"/>
+    <w:lsdException w:qFormat="1" w:unhideWhenUsed="0" w:uiPriority="66" w:semiHidden="0" w:name="Medium List 2"/>
+    <w:lsdException w:qFormat="1" w:unhideWhenUsed="0" w:uiPriority="67" w:semiHidden="0" w:name="Medium Grid 1"/>
     <w:lsdException w:unhideWhenUsed="0" w:uiPriority="68" w:semiHidden="0" w:name="Medium Grid 2"/>
     <w:lsdException w:unhideWhenUsed="0" w:uiPriority="69" w:semiHidden="0" w:name="Medium Grid 3"/>
     <w:lsdException w:unhideWhenUsed="0" w:uiPriority="70" w:semiHidden="0" w:name="Dark List"/>
@@ -1914,30 +2078,30 @@
     <w:lsdException w:unhideWhenUsed="0" w:uiPriority="72" w:semiHidden="0" w:name="Colorful List"/>
     <w:lsdException w:unhideWhenUsed="0" w:uiPriority="73" w:semiHidden="0" w:name="Colorful Grid"/>
     <w:lsdException w:qFormat="1" w:unhideWhenUsed="0" w:uiPriority="60" w:semiHidden="0" w:name="Light Shading Accent 1"/>
-    <w:lsdException w:unhideWhenUsed="0" w:uiPriority="61" w:semiHidden="0" w:name="Light List Accent 1"/>
-    <w:lsdException w:unhideWhenUsed="0" w:uiPriority="62" w:semiHidden="0" w:name="Light Grid Accent 1"/>
-    <w:lsdException w:unhideWhenUsed="0" w:uiPriority="63" w:semiHidden="0" w:name="Medium Shading 1 Accent 1"/>
-    <w:lsdException w:unhideWhenUsed="0" w:uiPriority="64" w:semiHidden="0" w:name="Medium Shading 2 Accent 1"/>
-    <w:lsdException w:unhideWhenUsed="0" w:uiPriority="65" w:semiHidden="0" w:name="Medium List 1 Accent 1"/>
+    <w:lsdException w:qFormat="1" w:unhideWhenUsed="0" w:uiPriority="61" w:semiHidden="0" w:name="Light List Accent 1"/>
+    <w:lsdException w:qFormat="1" w:unhideWhenUsed="0" w:uiPriority="62" w:semiHidden="0" w:name="Light Grid Accent 1"/>
+    <w:lsdException w:qFormat="1" w:unhideWhenUsed="0" w:uiPriority="63" w:semiHidden="0" w:name="Medium Shading 1 Accent 1"/>
+    <w:lsdException w:qFormat="1" w:unhideWhenUsed="0" w:uiPriority="64" w:semiHidden="0" w:name="Medium Shading 2 Accent 1"/>
+    <w:lsdException w:qFormat="1" w:unhideWhenUsed="0" w:uiPriority="65" w:semiHidden="0" w:name="Medium List 1 Accent 1"/>
     <w:lsdException w:qFormat="1" w:unhideWhenUsed="0" w:uiPriority="34" w:semiHidden="0" w:name="List Paragraph"/>
     <w:lsdException w:qFormat="1" w:unhideWhenUsed="0" w:uiPriority="29" w:semiHidden="0" w:name="Quote"/>
     <w:lsdException w:qFormat="1" w:unhideWhenUsed="0" w:uiPriority="30" w:semiHidden="0" w:name="Intense Quote"/>
-    <w:lsdException w:unhideWhenUsed="0" w:uiPriority="66" w:semiHidden="0" w:name="Medium List 2 Accent 1"/>
-    <w:lsdException w:unhideWhenUsed="0" w:uiPriority="67" w:semiHidden="0" w:name="Medium Grid 1 Accent 1"/>
+    <w:lsdException w:qFormat="1" w:unhideWhenUsed="0" w:uiPriority="66" w:semiHidden="0" w:name="Medium List 2 Accent 1"/>
+    <w:lsdException w:qFormat="1" w:unhideWhenUsed="0" w:uiPriority="67" w:semiHidden="0" w:name="Medium Grid 1 Accent 1"/>
     <w:lsdException w:unhideWhenUsed="0" w:uiPriority="68" w:semiHidden="0" w:name="Medium Grid 2 Accent 1"/>
-    <w:lsdException w:unhideWhenUsed="0" w:uiPriority="69" w:semiHidden="0" w:name="Medium Grid 3 Accent 1"/>
+    <w:lsdException w:qFormat="1" w:unhideWhenUsed="0" w:uiPriority="69" w:semiHidden="0" w:name="Medium Grid 3 Accent 1"/>
     <w:lsdException w:unhideWhenUsed="0" w:uiPriority="70" w:semiHidden="0" w:name="Dark List Accent 1"/>
     <w:lsdException w:unhideWhenUsed="0" w:uiPriority="71" w:semiHidden="0" w:name="Colorful Shading Accent 1"/>
     <w:lsdException w:unhideWhenUsed="0" w:uiPriority="72" w:semiHidden="0" w:name="Colorful List Accent 1"/>
     <w:lsdException w:unhideWhenUsed="0" w:uiPriority="73" w:semiHidden="0" w:name="Colorful Grid Accent 1"/>
     <w:lsdException w:qFormat="1" w:unhideWhenUsed="0" w:uiPriority="60" w:semiHidden="0" w:name="Light Shading Accent 2"/>
-    <w:lsdException w:unhideWhenUsed="0" w:uiPriority="61" w:semiHidden="0" w:name="Light List Accent 2"/>
-    <w:lsdException w:unhideWhenUsed="0" w:uiPriority="62" w:semiHidden="0" w:name="Light Grid Accent 2"/>
-    <w:lsdException w:unhideWhenUsed="0" w:uiPriority="63" w:semiHidden="0" w:name="Medium Shading 1 Accent 2"/>
-    <w:lsdException w:unhideWhenUsed="0" w:uiPriority="64" w:semiHidden="0" w:name="Medium Shading 2 Accent 2"/>
+    <w:lsdException w:qFormat="1" w:unhideWhenUsed="0" w:uiPriority="61" w:semiHidden="0" w:name="Light List Accent 2"/>
+    <w:lsdException w:qFormat="1" w:unhideWhenUsed="0" w:uiPriority="62" w:semiHidden="0" w:name="Light Grid Accent 2"/>
+    <w:lsdException w:qFormat="1" w:unhideWhenUsed="0" w:uiPriority="63" w:semiHidden="0" w:name="Medium Shading 1 Accent 2"/>
+    <w:lsdException w:qFormat="1" w:unhideWhenUsed="0" w:uiPriority="64" w:semiHidden="0" w:name="Medium Shading 2 Accent 2"/>
     <w:lsdException w:unhideWhenUsed="0" w:uiPriority="65" w:semiHidden="0" w:name="Medium List 1 Accent 2"/>
-    <w:lsdException w:unhideWhenUsed="0" w:uiPriority="66" w:semiHidden="0" w:name="Medium List 2 Accent 2"/>
-    <w:lsdException w:unhideWhenUsed="0" w:uiPriority="67" w:semiHidden="0" w:name="Medium Grid 1 Accent 2"/>
+    <w:lsdException w:qFormat="1" w:unhideWhenUsed="0" w:uiPriority="66" w:semiHidden="0" w:name="Medium List 2 Accent 2"/>
+    <w:lsdException w:qFormat="1" w:unhideWhenUsed="0" w:uiPriority="67" w:semiHidden="0" w:name="Medium Grid 1 Accent 2"/>
     <w:lsdException w:unhideWhenUsed="0" w:uiPriority="68" w:semiHidden="0" w:name="Medium Grid 2 Accent 2"/>
     <w:lsdException w:unhideWhenUsed="0" w:uiPriority="69" w:semiHidden="0" w:name="Medium Grid 3 Accent 2"/>
     <w:lsdException w:unhideWhenUsed="0" w:uiPriority="70" w:semiHidden="0" w:name="Dark List Accent 2"/>
@@ -1945,13 +2109,13 @@
     <w:lsdException w:unhideWhenUsed="0" w:uiPriority="72" w:semiHidden="0" w:name="Colorful List Accent 2"/>
     <w:lsdException w:unhideWhenUsed="0" w:uiPriority="73" w:semiHidden="0" w:name="Colorful Grid Accent 2"/>
     <w:lsdException w:qFormat="1" w:unhideWhenUsed="0" w:uiPriority="60" w:semiHidden="0" w:name="Light Shading Accent 3"/>
-    <w:lsdException w:unhideWhenUsed="0" w:uiPriority="61" w:semiHidden="0" w:name="Light List Accent 3"/>
-    <w:lsdException w:unhideWhenUsed="0" w:uiPriority="62" w:semiHidden="0" w:name="Light Grid Accent 3"/>
+    <w:lsdException w:qFormat="1" w:unhideWhenUsed="0" w:uiPriority="61" w:semiHidden="0" w:name="Light List Accent 3"/>
+    <w:lsdException w:qFormat="1" w:unhideWhenUsed="0" w:uiPriority="62" w:semiHidden="0" w:name="Light Grid Accent 3"/>
     <w:lsdException w:unhideWhenUsed="0" w:uiPriority="63" w:semiHidden="0" w:name="Medium Shading 1 Accent 3"/>
-    <w:lsdException w:unhideWhenUsed="0" w:uiPriority="64" w:semiHidden="0" w:name="Medium Shading 2 Accent 3"/>
-    <w:lsdException w:unhideWhenUsed="0" w:uiPriority="65" w:semiHidden="0" w:name="Medium List 1 Accent 3"/>
-    <w:lsdException w:unhideWhenUsed="0" w:uiPriority="66" w:semiHidden="0" w:name="Medium List 2 Accent 3"/>
-    <w:lsdException w:unhideWhenUsed="0" w:uiPriority="67" w:semiHidden="0" w:name="Medium Grid 1 Accent 3"/>
+    <w:lsdException w:qFormat="1" w:unhideWhenUsed="0" w:uiPriority="64" w:semiHidden="0" w:name="Medium Shading 2 Accent 3"/>
+    <w:lsdException w:qFormat="1" w:unhideWhenUsed="0" w:uiPriority="65" w:semiHidden="0" w:name="Medium List 1 Accent 3"/>
+    <w:lsdException w:qFormat="1" w:unhideWhenUsed="0" w:uiPriority="66" w:semiHidden="0" w:name="Medium List 2 Accent 3"/>
+    <w:lsdException w:qFormat="1" w:unhideWhenUsed="0" w:uiPriority="67" w:semiHidden="0" w:name="Medium Grid 1 Accent 3"/>
     <w:lsdException w:unhideWhenUsed="0" w:uiPriority="68" w:semiHidden="0" w:name="Medium Grid 2 Accent 3"/>
     <w:lsdException w:unhideWhenUsed="0" w:uiPriority="69" w:semiHidden="0" w:name="Medium Grid 3 Accent 3"/>
     <w:lsdException w:unhideWhenUsed="0" w:uiPriority="70" w:semiHidden="0" w:name="Dark List Accent 3"/>
@@ -1959,41 +2123,41 @@
     <w:lsdException w:unhideWhenUsed="0" w:uiPriority="72" w:semiHidden="0" w:name="Colorful List Accent 3"/>
     <w:lsdException w:unhideWhenUsed="0" w:uiPriority="73" w:semiHidden="0" w:name="Colorful Grid Accent 3"/>
     <w:lsdException w:qFormat="1" w:unhideWhenUsed="0" w:uiPriority="60" w:semiHidden="0" w:name="Light Shading Accent 4"/>
-    <w:lsdException w:unhideWhenUsed="0" w:uiPriority="61" w:semiHidden="0" w:name="Light List Accent 4"/>
-    <w:lsdException w:unhideWhenUsed="0" w:uiPriority="62" w:semiHidden="0" w:name="Light Grid Accent 4"/>
-    <w:lsdException w:unhideWhenUsed="0" w:uiPriority="63" w:semiHidden="0" w:name="Medium Shading 1 Accent 4"/>
-    <w:lsdException w:unhideWhenUsed="0" w:uiPriority="64" w:semiHidden="0" w:name="Medium Shading 2 Accent 4"/>
-    <w:lsdException w:unhideWhenUsed="0" w:uiPriority="65" w:semiHidden="0" w:name="Medium List 1 Accent 4"/>
-    <w:lsdException w:unhideWhenUsed="0" w:uiPriority="66" w:semiHidden="0" w:name="Medium List 2 Accent 4"/>
-    <w:lsdException w:unhideWhenUsed="0" w:uiPriority="67" w:semiHidden="0" w:name="Medium Grid 1 Accent 4"/>
+    <w:lsdException w:qFormat="1" w:unhideWhenUsed="0" w:uiPriority="61" w:semiHidden="0" w:name="Light List Accent 4"/>
+    <w:lsdException w:qFormat="1" w:unhideWhenUsed="0" w:uiPriority="62" w:semiHidden="0" w:name="Light Grid Accent 4"/>
+    <w:lsdException w:qFormat="1" w:unhideWhenUsed="0" w:uiPriority="63" w:semiHidden="0" w:name="Medium Shading 1 Accent 4"/>
+    <w:lsdException w:qFormat="1" w:unhideWhenUsed="0" w:uiPriority="64" w:semiHidden="0" w:name="Medium Shading 2 Accent 4"/>
+    <w:lsdException w:qFormat="1" w:unhideWhenUsed="0" w:uiPriority="65" w:semiHidden="0" w:name="Medium List 1 Accent 4"/>
+    <w:lsdException w:qFormat="1" w:unhideWhenUsed="0" w:uiPriority="66" w:semiHidden="0" w:name="Medium List 2 Accent 4"/>
+    <w:lsdException w:qFormat="1" w:unhideWhenUsed="0" w:uiPriority="67" w:semiHidden="0" w:name="Medium Grid 1 Accent 4"/>
     <w:lsdException w:unhideWhenUsed="0" w:uiPriority="68" w:semiHidden="0" w:name="Medium Grid 2 Accent 4"/>
     <w:lsdException w:unhideWhenUsed="0" w:uiPriority="69" w:semiHidden="0" w:name="Medium Grid 3 Accent 4"/>
     <w:lsdException w:unhideWhenUsed="0" w:uiPriority="70" w:semiHidden="0" w:name="Dark List Accent 4"/>
-    <w:lsdException w:unhideWhenUsed="0" w:uiPriority="71" w:semiHidden="0" w:name="Colorful Shading Accent 4"/>
+    <w:lsdException w:qFormat="1" w:unhideWhenUsed="0" w:uiPriority="71" w:semiHidden="0" w:name="Colorful Shading Accent 4"/>
     <w:lsdException w:unhideWhenUsed="0" w:uiPriority="72" w:semiHidden="0" w:name="Colorful List Accent 4"/>
     <w:lsdException w:unhideWhenUsed="0" w:uiPriority="73" w:semiHidden="0" w:name="Colorful Grid Accent 4"/>
-    <w:lsdException w:unhideWhenUsed="0" w:uiPriority="60" w:semiHidden="0" w:name="Light Shading Accent 5"/>
-    <w:lsdException w:unhideWhenUsed="0" w:uiPriority="61" w:semiHidden="0" w:name="Light List Accent 5"/>
-    <w:lsdException w:unhideWhenUsed="0" w:uiPriority="62" w:semiHidden="0" w:name="Light Grid Accent 5"/>
-    <w:lsdException w:unhideWhenUsed="0" w:uiPriority="63" w:semiHidden="0" w:name="Medium Shading 1 Accent 5"/>
+    <w:lsdException w:qFormat="1" w:unhideWhenUsed="0" w:uiPriority="60" w:semiHidden="0" w:name="Light Shading Accent 5"/>
+    <w:lsdException w:qFormat="1" w:unhideWhenUsed="0" w:uiPriority="61" w:semiHidden="0" w:name="Light List Accent 5"/>
+    <w:lsdException w:qFormat="1" w:unhideWhenUsed="0" w:uiPriority="62" w:semiHidden="0" w:name="Light Grid Accent 5"/>
+    <w:lsdException w:qFormat="1" w:unhideWhenUsed="0" w:uiPriority="63" w:semiHidden="0" w:name="Medium Shading 1 Accent 5"/>
     <w:lsdException w:unhideWhenUsed="0" w:uiPriority="64" w:semiHidden="0" w:name="Medium Shading 2 Accent 5"/>
     <w:lsdException w:unhideWhenUsed="0" w:uiPriority="65" w:semiHidden="0" w:name="Medium List 1 Accent 5"/>
-    <w:lsdException w:unhideWhenUsed="0" w:uiPriority="66" w:semiHidden="0" w:name="Medium List 2 Accent 5"/>
-    <w:lsdException w:unhideWhenUsed="0" w:uiPriority="67" w:semiHidden="0" w:name="Medium Grid 1 Accent 5"/>
+    <w:lsdException w:qFormat="1" w:unhideWhenUsed="0" w:uiPriority="66" w:semiHidden="0" w:name="Medium List 2 Accent 5"/>
+    <w:lsdException w:qFormat="1" w:unhideWhenUsed="0" w:uiPriority="67" w:semiHidden="0" w:name="Medium Grid 1 Accent 5"/>
     <w:lsdException w:unhideWhenUsed="0" w:uiPriority="68" w:semiHidden="0" w:name="Medium Grid 2 Accent 5"/>
     <w:lsdException w:unhideWhenUsed="0" w:uiPriority="69" w:semiHidden="0" w:name="Medium Grid 3 Accent 5"/>
     <w:lsdException w:unhideWhenUsed="0" w:uiPriority="70" w:semiHidden="0" w:name="Dark List Accent 5"/>
     <w:lsdException w:unhideWhenUsed="0" w:uiPriority="71" w:semiHidden="0" w:name="Colorful Shading Accent 5"/>
     <w:lsdException w:unhideWhenUsed="0" w:uiPriority="72" w:semiHidden="0" w:name="Colorful List Accent 5"/>
     <w:lsdException w:unhideWhenUsed="0" w:uiPriority="73" w:semiHidden="0" w:name="Colorful Grid Accent 5"/>
-    <w:lsdException w:unhideWhenUsed="0" w:uiPriority="60" w:semiHidden="0" w:name="Light Shading Accent 6"/>
-    <w:lsdException w:unhideWhenUsed="0" w:uiPriority="61" w:semiHidden="0" w:name="Light List Accent 6"/>
-    <w:lsdException w:unhideWhenUsed="0" w:uiPriority="62" w:semiHidden="0" w:name="Light Grid Accent 6"/>
-    <w:lsdException w:unhideWhenUsed="0" w:uiPriority="63" w:semiHidden="0" w:name="Medium Shading 1 Accent 6"/>
-    <w:lsdException w:unhideWhenUsed="0" w:uiPriority="64" w:semiHidden="0" w:name="Medium Shading 2 Accent 6"/>
-    <w:lsdException w:unhideWhenUsed="0" w:uiPriority="65" w:semiHidden="0" w:name="Medium List 1 Accent 6"/>
-    <w:lsdException w:unhideWhenUsed="0" w:uiPriority="66" w:semiHidden="0" w:name="Medium List 2 Accent 6"/>
-    <w:lsdException w:unhideWhenUsed="0" w:uiPriority="67" w:semiHidden="0" w:name="Medium Grid 1 Accent 6"/>
+    <w:lsdException w:qFormat="1" w:unhideWhenUsed="0" w:uiPriority="60" w:semiHidden="0" w:name="Light Shading Accent 6"/>
+    <w:lsdException w:qFormat="1" w:unhideWhenUsed="0" w:uiPriority="61" w:semiHidden="0" w:name="Light List Accent 6"/>
+    <w:lsdException w:qFormat="1" w:unhideWhenUsed="0" w:uiPriority="62" w:semiHidden="0" w:name="Light Grid Accent 6"/>
+    <w:lsdException w:qFormat="1" w:unhideWhenUsed="0" w:uiPriority="63" w:semiHidden="0" w:name="Medium Shading 1 Accent 6"/>
+    <w:lsdException w:qFormat="1" w:unhideWhenUsed="0" w:uiPriority="64" w:semiHidden="0" w:name="Medium Shading 2 Accent 6"/>
+    <w:lsdException w:qFormat="1" w:unhideWhenUsed="0" w:uiPriority="65" w:semiHidden="0" w:name="Medium List 1 Accent 6"/>
+    <w:lsdException w:qFormat="1" w:unhideWhenUsed="0" w:uiPriority="66" w:semiHidden="0" w:name="Medium List 2 Accent 6"/>
+    <w:lsdException w:qFormat="1" w:unhideWhenUsed="0" w:uiPriority="67" w:semiHidden="0" w:name="Medium Grid 1 Accent 6"/>
     <w:lsdException w:unhideWhenUsed="0" w:uiPriority="68" w:semiHidden="0" w:name="Medium Grid 2 Accent 6"/>
     <w:lsdException w:unhideWhenUsed="0" w:uiPriority="69" w:semiHidden="0" w:name="Medium Grid 3 Accent 6"/>
     <w:lsdException w:unhideWhenUsed="0" w:uiPriority="70" w:semiHidden="0" w:name="Dark List Accent 6"/>
@@ -3135,6 +3299,7 @@
   <w:style w:type="table" w:styleId="42">
     <w:name w:val="Light Shading Accent 5"/>
     <w:basedOn w:val="12"/>
+    <w:qFormat/>
     <w:uiPriority w:val="60"/>
     <w:pPr>
       <w:spacing w:after="0" w:line="240" w:lineRule="auto"/>
@@ -3234,6 +3399,7 @@
   <w:style w:type="table" w:styleId="43">
     <w:name w:val="Light Shading Accent 6"/>
     <w:basedOn w:val="12"/>
+    <w:qFormat/>
     <w:uiPriority w:val="60"/>
     <w:pPr>
       <w:spacing w:after="0" w:line="240" w:lineRule="auto"/>
@@ -3333,6 +3499,7 @@
   <w:style w:type="table" w:styleId="44">
     <w:name w:val="Light List"/>
     <w:basedOn w:val="12"/>
+    <w:qFormat/>
     <w:uiPriority w:val="61"/>
     <w:pPr>
       <w:spacing w:after="0" w:line="240" w:lineRule="auto"/>
@@ -3426,6 +3593,7 @@
   <w:style w:type="table" w:styleId="45">
     <w:name w:val="Light List Accent 1"/>
     <w:basedOn w:val="12"/>
+    <w:qFormat/>
     <w:uiPriority w:val="61"/>
     <w:pPr>
       <w:spacing w:after="0" w:line="240" w:lineRule="auto"/>
@@ -3519,6 +3687,7 @@
   <w:style w:type="table" w:styleId="46">
     <w:name w:val="Light List Accent 2"/>
     <w:basedOn w:val="12"/>
+    <w:qFormat/>
     <w:uiPriority w:val="61"/>
     <w:pPr>
       <w:spacing w:after="0" w:line="240" w:lineRule="auto"/>
@@ -3612,6 +3781,7 @@
   <w:style w:type="table" w:styleId="47">
     <w:name w:val="Light List Accent 3"/>
     <w:basedOn w:val="12"/>
+    <w:qFormat/>
     <w:uiPriority w:val="61"/>
     <w:pPr>
       <w:spacing w:after="0" w:line="240" w:lineRule="auto"/>
@@ -3705,6 +3875,7 @@
   <w:style w:type="table" w:styleId="48">
     <w:name w:val="Light List Accent 4"/>
     <w:basedOn w:val="12"/>
+    <w:qFormat/>
     <w:uiPriority w:val="61"/>
     <w:pPr>
       <w:spacing w:after="0" w:line="240" w:lineRule="auto"/>
@@ -3798,6 +3969,7 @@
   <w:style w:type="table" w:styleId="49">
     <w:name w:val="Light List Accent 5"/>
     <w:basedOn w:val="12"/>
+    <w:qFormat/>
     <w:uiPriority w:val="61"/>
     <w:pPr>
       <w:spacing w:after="0" w:line="240" w:lineRule="auto"/>
@@ -3891,6 +4063,7 @@
   <w:style w:type="table" w:styleId="50">
     <w:name w:val="Light List Accent 6"/>
     <w:basedOn w:val="12"/>
+    <w:qFormat/>
     <w:uiPriority w:val="61"/>
     <w:pPr>
       <w:spacing w:after="0" w:line="240" w:lineRule="auto"/>
@@ -3984,6 +4157,7 @@
   <w:style w:type="table" w:styleId="51">
     <w:name w:val="Light Grid"/>
     <w:basedOn w:val="12"/>
+    <w:qFormat/>
     <w:uiPriority w:val="62"/>
     <w:pPr>
       <w:spacing w:after="0" w:line="240" w:lineRule="auto"/>
@@ -4110,6 +4284,7 @@
   <w:style w:type="table" w:styleId="52">
     <w:name w:val="Light Grid Accent 1"/>
     <w:basedOn w:val="12"/>
+    <w:qFormat/>
     <w:uiPriority w:val="62"/>
     <w:pPr>
       <w:spacing w:after="0" w:line="240" w:lineRule="auto"/>
@@ -4236,6 +4411,7 @@
   <w:style w:type="table" w:styleId="53">
     <w:name w:val="Light Grid Accent 2"/>
     <w:basedOn w:val="12"/>
+    <w:qFormat/>
     <w:uiPriority w:val="62"/>
     <w:pPr>
       <w:spacing w:after="0" w:line="240" w:lineRule="auto"/>
@@ -4362,6 +4538,7 @@
   <w:style w:type="table" w:styleId="54">
     <w:name w:val="Light Grid Accent 3"/>
     <w:basedOn w:val="12"/>
+    <w:qFormat/>
     <w:uiPriority w:val="62"/>
     <w:pPr>
       <w:spacing w:after="0" w:line="240" w:lineRule="auto"/>
@@ -4488,6 +4665,7 @@
   <w:style w:type="table" w:styleId="55">
     <w:name w:val="Light Grid Accent 4"/>
     <w:basedOn w:val="12"/>
+    <w:qFormat/>
     <w:uiPriority w:val="62"/>
     <w:pPr>
       <w:spacing w:after="0" w:line="240" w:lineRule="auto"/>
@@ -4614,6 +4792,7 @@
   <w:style w:type="table" w:styleId="56">
     <w:name w:val="Light Grid Accent 5"/>
     <w:basedOn w:val="12"/>
+    <w:qFormat/>
     <w:uiPriority w:val="62"/>
     <w:pPr>
       <w:spacing w:after="0" w:line="240" w:lineRule="auto"/>
@@ -4740,6 +4919,7 @@
   <w:style w:type="table" w:styleId="57">
     <w:name w:val="Light Grid Accent 6"/>
     <w:basedOn w:val="12"/>
+    <w:qFormat/>
     <w:uiPriority w:val="62"/>
     <w:pPr>
       <w:spacing w:after="0" w:line="240" w:lineRule="auto"/>
@@ -4866,6 +5046,7 @@
   <w:style w:type="table" w:styleId="58">
     <w:name w:val="Medium Shading 1"/>
     <w:basedOn w:val="12"/>
+    <w:qFormat/>
     <w:uiPriority w:val="63"/>
     <w:pPr>
       <w:spacing w:after="0" w:line="240" w:lineRule="auto"/>
@@ -4973,6 +5154,7 @@
   <w:style w:type="table" w:styleId="59">
     <w:name w:val="Medium Shading 1 Accent 1"/>
     <w:basedOn w:val="12"/>
+    <w:qFormat/>
     <w:uiPriority w:val="63"/>
     <w:pPr>
       <w:spacing w:after="0" w:line="240" w:lineRule="auto"/>
@@ -5080,6 +5262,7 @@
   <w:style w:type="table" w:styleId="60">
     <w:name w:val="Medium Shading 1 Accent 2"/>
     <w:basedOn w:val="12"/>
+    <w:qFormat/>
     <w:uiPriority w:val="63"/>
     <w:pPr>
       <w:spacing w:after="0" w:line="240" w:lineRule="auto"/>
@@ -5294,6 +5477,7 @@
   <w:style w:type="table" w:styleId="62">
     <w:name w:val="Medium Shading 1 Accent 4"/>
     <w:basedOn w:val="12"/>
+    <w:qFormat/>
     <w:uiPriority w:val="63"/>
     <w:pPr>
       <w:spacing w:after="0" w:line="240" w:lineRule="auto"/>
@@ -5401,6 +5585,7 @@
   <w:style w:type="table" w:styleId="63">
     <w:name w:val="Medium Shading 1 Accent 5"/>
     <w:basedOn w:val="12"/>
+    <w:qFormat/>
     <w:uiPriority w:val="63"/>
     <w:pPr>
       <w:spacing w:after="0" w:line="240" w:lineRule="auto"/>
@@ -5508,6 +5693,7 @@
   <w:style w:type="table" w:styleId="64">
     <w:name w:val="Medium Shading 1 Accent 6"/>
     <w:basedOn w:val="12"/>
+    <w:qFormat/>
     <w:uiPriority w:val="63"/>
     <w:pPr>
       <w:spacing w:after="0" w:line="240" w:lineRule="auto"/>
@@ -5615,6 +5801,7 @@
   <w:style w:type="table" w:styleId="65">
     <w:name w:val="Medium Shading 2"/>
     <w:basedOn w:val="12"/>
+    <w:qFormat/>
     <w:uiPriority w:val="64"/>
     <w:pPr>
       <w:spacing w:after="0" w:line="240" w:lineRule="auto"/>
@@ -5780,6 +5967,7 @@
   <w:style w:type="table" w:styleId="66">
     <w:name w:val="Medium Shading 2 Accent 1"/>
     <w:basedOn w:val="12"/>
+    <w:qFormat/>
     <w:uiPriority w:val="64"/>
     <w:pPr>
       <w:spacing w:after="0" w:line="240" w:lineRule="auto"/>
@@ -5945,6 +6133,7 @@
   <w:style w:type="table" w:styleId="67">
     <w:name w:val="Medium Shading 2 Accent 2"/>
     <w:basedOn w:val="12"/>
+    <w:qFormat/>
     <w:uiPriority w:val="64"/>
     <w:pPr>
       <w:spacing w:after="0" w:line="240" w:lineRule="auto"/>
@@ -6110,6 +6299,7 @@
   <w:style w:type="table" w:styleId="68">
     <w:name w:val="Medium Shading 2 Accent 3"/>
     <w:basedOn w:val="12"/>
+    <w:qFormat/>
     <w:uiPriority w:val="64"/>
     <w:pPr>
       <w:spacing w:after="0" w:line="240" w:lineRule="auto"/>
@@ -6275,6 +6465,7 @@
   <w:style w:type="table" w:styleId="69">
     <w:name w:val="Medium Shading 2 Accent 4"/>
     <w:basedOn w:val="12"/>
+    <w:qFormat/>
     <w:uiPriority w:val="64"/>
     <w:pPr>
       <w:spacing w:after="0" w:line="240" w:lineRule="auto"/>
@@ -6605,6 +6796,7 @@
   <w:style w:type="table" w:styleId="71">
     <w:name w:val="Medium Shading 2 Accent 6"/>
     <w:basedOn w:val="12"/>
+    <w:qFormat/>
     <w:uiPriority w:val="64"/>
     <w:pPr>
       <w:spacing w:after="0" w:line="240" w:lineRule="auto"/>
@@ -6770,6 +6962,7 @@
   <w:style w:type="table" w:styleId="72">
     <w:name w:val="Medium List 1"/>
     <w:basedOn w:val="12"/>
+    <w:qFormat/>
     <w:uiPriority w:val="65"/>
     <w:pPr>
       <w:spacing w:after="0" w:line="240" w:lineRule="auto"/>
@@ -6860,6 +7053,7 @@
   <w:style w:type="table" w:styleId="73">
     <w:name w:val="Medium List 1 Accent 1"/>
     <w:basedOn w:val="12"/>
+    <w:qFormat/>
     <w:uiPriority w:val="65"/>
     <w:pPr>
       <w:spacing w:after="0" w:line="240" w:lineRule="auto"/>
@@ -7040,6 +7234,7 @@
   <w:style w:type="table" w:styleId="75">
     <w:name w:val="Medium List 1 Accent 3"/>
     <w:basedOn w:val="12"/>
+    <w:qFormat/>
     <w:uiPriority w:val="65"/>
     <w:pPr>
       <w:spacing w:after="0" w:line="240" w:lineRule="auto"/>
@@ -7130,6 +7325,7 @@
   <w:style w:type="table" w:styleId="76">
     <w:name w:val="Medium List 1 Accent 4"/>
     <w:basedOn w:val="12"/>
+    <w:qFormat/>
     <w:uiPriority w:val="65"/>
     <w:pPr>
       <w:spacing w:after="0" w:line="240" w:lineRule="auto"/>
@@ -7310,6 +7506,7 @@
   <w:style w:type="table" w:styleId="78">
     <w:name w:val="Medium List 1 Accent 6"/>
     <w:basedOn w:val="12"/>
+    <w:qFormat/>
     <w:uiPriority w:val="65"/>
     <w:pPr>
       <w:spacing w:after="0" w:line="240" w:lineRule="auto"/>
@@ -7400,6 +7597,7 @@
   <w:style w:type="table" w:styleId="79">
     <w:name w:val="Medium List 2"/>
     <w:basedOn w:val="12"/>
+    <w:qFormat/>
     <w:uiPriority w:val="66"/>
     <w:pPr>
       <w:spacing w:after="0" w:line="240" w:lineRule="auto"/>
@@ -7529,6 +7727,7 @@
   <w:style w:type="table" w:styleId="80">
     <w:name w:val="Medium List 2 Accent 1"/>
     <w:basedOn w:val="12"/>
+    <w:qFormat/>
     <w:uiPriority w:val="66"/>
     <w:pPr>
       <w:spacing w:after="0" w:line="240" w:lineRule="auto"/>
@@ -7658,6 +7857,7 @@
   <w:style w:type="table" w:styleId="81">
     <w:name w:val="Medium List 2 Accent 2"/>
     <w:basedOn w:val="12"/>
+    <w:qFormat/>
     <w:uiPriority w:val="66"/>
     <w:pPr>
       <w:spacing w:after="0" w:line="240" w:lineRule="auto"/>
@@ -7787,6 +7987,7 @@
   <w:style w:type="table" w:styleId="82">
     <w:name w:val="Medium List 2 Accent 3"/>
     <w:basedOn w:val="12"/>
+    <w:qFormat/>
     <w:uiPriority w:val="66"/>
     <w:pPr>
       <w:spacing w:after="0" w:line="240" w:lineRule="auto"/>
@@ -7916,6 +8117,7 @@
   <w:style w:type="table" w:styleId="83">
     <w:name w:val="Medium List 2 Accent 4"/>
     <w:basedOn w:val="12"/>
+    <w:qFormat/>
     <w:uiPriority w:val="66"/>
     <w:pPr>
       <w:spacing w:after="0" w:line="240" w:lineRule="auto"/>
@@ -8045,6 +8247,7 @@
   <w:style w:type="table" w:styleId="84">
     <w:name w:val="Medium List 2 Accent 5"/>
     <w:basedOn w:val="12"/>
+    <w:qFormat/>
     <w:uiPriority w:val="66"/>
     <w:pPr>
       <w:spacing w:after="0" w:line="240" w:lineRule="auto"/>
@@ -8174,6 +8377,7 @@
   <w:style w:type="table" w:styleId="85">
     <w:name w:val="Medium List 2 Accent 6"/>
     <w:basedOn w:val="12"/>
+    <w:qFormat/>
     <w:uiPriority w:val="66"/>
     <w:pPr>
       <w:spacing w:after="0" w:line="240" w:lineRule="auto"/>
@@ -8303,6 +8507,7 @@
   <w:style w:type="table" w:styleId="86">
     <w:name w:val="Medium Grid 1"/>
     <w:basedOn w:val="12"/>
+    <w:qFormat/>
     <w:uiPriority w:val="67"/>
     <w:pPr>
       <w:spacing w:after="0" w:line="240" w:lineRule="auto"/>
@@ -8372,6 +8577,7 @@
   <w:style w:type="table" w:styleId="87">
     <w:name w:val="Medium Grid 1 Accent 1"/>
     <w:basedOn w:val="12"/>
+    <w:qFormat/>
     <w:uiPriority w:val="67"/>
     <w:pPr>
       <w:spacing w:after="0" w:line="240" w:lineRule="auto"/>
@@ -8441,6 +8647,7 @@
   <w:style w:type="table" w:styleId="88">
     <w:name w:val="Medium Grid 1 Accent 2"/>
     <w:basedOn w:val="12"/>
+    <w:qFormat/>
     <w:uiPriority w:val="67"/>
     <w:pPr>
       <w:spacing w:after="0" w:line="240" w:lineRule="auto"/>
@@ -8510,6 +8717,7 @@
   <w:style w:type="table" w:styleId="89">
     <w:name w:val="Medium Grid 1 Accent 3"/>
     <w:basedOn w:val="12"/>
+    <w:qFormat/>
     <w:uiPriority w:val="67"/>
     <w:pPr>
       <w:spacing w:after="0" w:line="240" w:lineRule="auto"/>
@@ -8579,6 +8787,7 @@
   <w:style w:type="table" w:styleId="90">
     <w:name w:val="Medium Grid 1 Accent 4"/>
     <w:basedOn w:val="12"/>
+    <w:qFormat/>
     <w:uiPriority w:val="67"/>
     <w:pPr>
       <w:spacing w:after="0" w:line="240" w:lineRule="auto"/>
@@ -8648,6 +8857,7 @@
   <w:style w:type="table" w:styleId="91">
     <w:name w:val="Medium Grid 1 Accent 5"/>
     <w:basedOn w:val="12"/>
+    <w:qFormat/>
     <w:uiPriority w:val="67"/>
     <w:pPr>
       <w:spacing w:after="0" w:line="240" w:lineRule="auto"/>
@@ -8717,6 +8927,7 @@
   <w:style w:type="table" w:styleId="92">
     <w:name w:val="Medium Grid 1 Accent 6"/>
     <w:basedOn w:val="12"/>
+    <w:qFormat/>
     <w:uiPriority w:val="67"/>
     <w:pPr>
       <w:spacing w:after="0" w:line="240" w:lineRule="auto"/>
@@ -9965,6 +10176,7 @@
   <w:style w:type="table" w:styleId="101">
     <w:name w:val="Medium Grid 3 Accent 1"/>
     <w:basedOn w:val="12"/>
+    <w:qFormat/>
     <w:uiPriority w:val="69"/>
     <w:pPr>
       <w:spacing w:after="0" w:line="240" w:lineRule="auto"/>
@@ -12284,6 +12496,7 @@
   <w:style w:type="table" w:styleId="118">
     <w:name w:val="Colorful Shading Accent 4"/>
     <w:basedOn w:val="12"/>
+    <w:qFormat/>
     <w:uiPriority w:val="71"/>
     <w:pPr>
       <w:spacing w:after="0" w:line="240" w:lineRule="auto"/>

</xml_diff>